<commit_message>
fixes: added the correct book authors in alphabetical order
</commit_message>
<xml_diff>
--- a/resources/Cover/TODO-python-basics-cover-text.docx
+++ b/resources/Cover/TODO-python-basics-cover-text.docx
@@ -3,6 +3,260 @@
 <w:document xmlns:wpc="http://schemas.microsoft.com/office/word/2010/wordprocessingCanvas" xmlns:cx="http://schemas.microsoft.com/office/drawing/2014/chartex" xmlns:cx1="http://schemas.microsoft.com/office/drawing/2015/9/8/chartex" xmlns:cx2="http://schemas.microsoft.com/office/drawing/2015/10/21/chartex" xmlns:cx3="http://schemas.microsoft.com/office/drawing/2016/5/9/chartex" xmlns:cx4="http://schemas.microsoft.com/office/drawing/2016/5/10/chartex" xmlns:cx5="http://schemas.microsoft.com/office/drawing/2016/5/11/chartex" xmlns:cx6="http://schemas.microsoft.com/office/drawing/2016/5/12/chartex" xmlns:cx7="http://schemas.microsoft.com/office/drawing/2016/5/13/chartex" xmlns:cx8="http://schemas.microsoft.com/office/drawing/2016/5/14/chartex" xmlns:mc="http://schemas.openxmlformats.org/markup-compatibility/2006" xmlns:aink="http://schemas.microsoft.com/office/drawing/2016/ink" xmlns:am3d="http://schemas.microsoft.com/office/drawing/2017/model3d" xmlns:o="urn:schemas-microsoft-com:office:office" xmlns:r="http://schemas.openxmlformats.org/officeDocument/2006/relationships" xmlns:m="http://schemas.openxmlformats.org/officeDocument/2006/math" xmlns:v="urn:schemas-microsoft-com:vml" xmlns:wp14="http://schemas.microsoft.com/office/word/2010/wordprocessingDrawing" xmlns:wp="http://schemas.openxmlformats.org/drawingml/2006/wordprocessingDrawing" xmlns:w10="urn:schemas-microsoft-com:office:word" xmlns:w="http://schemas.openxmlformats.org/wordprocessingml/2006/main" xmlns:w14="http://schemas.microsoft.com/office/word/2010/wordml" xmlns:w15="http://schemas.microsoft.com/office/word/2012/wordml" xmlns:w16cex="http://schemas.microsoft.com/office/word/2018/wordml/cex" xmlns:w16cid="http://schemas.microsoft.com/office/word/2016/wordml/cid" xmlns:w16="http://schemas.microsoft.com/office/word/2018/wordml" xmlns:w16sdtdh="http://schemas.microsoft.com/office/word/2020/wordml/sdtdatahash" xmlns:w16se="http://schemas.microsoft.com/office/word/2015/wordml/symex" xmlns:wpg="http://schemas.microsoft.com/office/word/2010/wordprocessingGroup" xmlns:wpi="http://schemas.microsoft.com/office/word/2010/wordprocessingInk" xmlns:wne="http://schemas.microsoft.com/office/word/2006/wordml" xmlns:wps="http://schemas.microsoft.com/office/word/2010/wordprocessingShape" mc:Ignorable="w14 w15 w16se w16cid w16 w16cex w16sdtdh wp14">
   <w:body>
     <w:p>
+      <w:pPr>
+        <w:pBdr>
+          <w:bottom w:val="single" w:sz="6" w:space="1" w:color="auto"/>
+        </w:pBdr>
+        <w:rPr>
+          <w:b/>
+          <w:bCs/>
+          <w:sz w:val="8"/>
+          <w:szCs w:val="8"/>
+        </w:rPr>
+      </w:pPr>
+    </w:p>
+    <w:p>
+      <w:pPr>
+        <w:rPr>
+          <w:b/>
+          <w:bCs/>
+          <w:sz w:val="4"/>
+          <w:szCs w:val="4"/>
+        </w:rPr>
+      </w:pPr>
+    </w:p>
+    <w:p>
+      <w:pPr>
+        <w:rPr>
+          <w:b/>
+          <w:bCs/>
+        </w:rPr>
+      </w:pPr>
+      <w:r>
+        <w:rPr>
+          <w:b/>
+          <w:bCs/>
+          <w:sz w:val="26"/>
+          <w:szCs w:val="26"/>
+        </w:rPr>
+        <w:t>Dr. SVETLIN NAKOV</w:t>
+      </w:r>
+      <w:r>
+        <w:rPr>
+          <w:b/>
+          <w:bCs/>
+          <w:sz w:val="26"/>
+          <w:szCs w:val="26"/>
+        </w:rPr>
+        <w:br/>
+      </w:r>
+      <w:r>
+        <w:rPr>
+          <w:b/>
+          <w:bCs/>
+        </w:rPr>
+        <w:t>&amp; TEAM</w:t>
+      </w:r>
+    </w:p>
+    <w:p>
+      <w:pPr>
+        <w:rPr>
+          <w:b/>
+          <w:bCs/>
+          <w:sz w:val="8"/>
+          <w:szCs w:val="8"/>
+        </w:rPr>
+      </w:pPr>
+    </w:p>
+    <w:p>
+      <w:pPr>
+        <w:rPr>
+          <w:b/>
+          <w:bCs/>
+          <w:sz w:val="28"/>
+          <w:szCs w:val="28"/>
+        </w:rPr>
+      </w:pPr>
+      <w:r>
+        <w:rPr>
+          <w:b/>
+          <w:bCs/>
+          <w:sz w:val="30"/>
+          <w:szCs w:val="30"/>
+        </w:rPr>
+        <w:t>PROGRAMMING</w:t>
+      </w:r>
+      <w:r>
+        <w:rPr>
+          <w:b/>
+          <w:bCs/>
+          <w:sz w:val="20"/>
+          <w:szCs w:val="20"/>
+        </w:rPr>
+        <w:br/>
+      </w:r>
+      <w:r>
+        <w:rPr>
+          <w:b/>
+          <w:bCs/>
+        </w:rPr>
+        <w:t>BASICS</w:t>
+      </w:r>
+      <w:r>
+        <w:rPr>
+          <w:b/>
+          <w:bCs/>
+          <w:sz w:val="24"/>
+          <w:szCs w:val="24"/>
+        </w:rPr>
+        <w:t xml:space="preserve"> </w:t>
+      </w:r>
+      <w:r>
+        <w:rPr>
+          <w:b/>
+          <w:bCs/>
+          <w:sz w:val="18"/>
+          <w:szCs w:val="18"/>
+        </w:rPr>
+        <w:t>WITH</w:t>
+      </w:r>
+      <w:r>
+        <w:rPr>
+          <w:b/>
+          <w:bCs/>
+          <w:sz w:val="18"/>
+          <w:szCs w:val="18"/>
+        </w:rPr>
+        <w:t xml:space="preserve"> </w:t>
+      </w:r>
+      <w:r>
+        <w:rPr>
+          <w:b/>
+          <w:bCs/>
+          <w:sz w:val="30"/>
+          <w:szCs w:val="30"/>
+        </w:rPr>
+        <w:t>Python</w:t>
+      </w:r>
+    </w:p>
+    <w:p>
+      <w:pPr>
+        <w:pBdr>
+          <w:bottom w:val="single" w:sz="6" w:space="1" w:color="auto"/>
+        </w:pBdr>
+        <w:rPr>
+          <w:b/>
+          <w:bCs/>
+          <w:sz w:val="8"/>
+          <w:szCs w:val="8"/>
+        </w:rPr>
+      </w:pPr>
+    </w:p>
+    <w:p>
+      <w:pPr>
+        <w:rPr>
+          <w:b/>
+          <w:bCs/>
+          <w:sz w:val="4"/>
+          <w:szCs w:val="4"/>
+        </w:rPr>
+      </w:pPr>
+    </w:p>
+    <w:p>
+      <w:pPr>
+        <w:rPr>
+          <w:b/>
+          <w:bCs/>
+        </w:rPr>
+      </w:pPr>
+      <w:r>
+        <w:rPr>
+          <w:b/>
+          <w:bCs/>
+          <w:sz w:val="26"/>
+          <w:szCs w:val="26"/>
+        </w:rPr>
+        <w:t>Dr. SVETLIN NAKOV</w:t>
+      </w:r>
+      <w:r>
+        <w:rPr>
+          <w:b/>
+          <w:bCs/>
+          <w:sz w:val="26"/>
+          <w:szCs w:val="26"/>
+        </w:rPr>
+        <w:br/>
+      </w:r>
+      <w:r>
+        <w:rPr>
+          <w:b/>
+          <w:bCs/>
+        </w:rPr>
+        <w:t>&amp; TEAM</w:t>
+      </w:r>
+    </w:p>
+    <w:p>
+      <w:pPr>
+        <w:rPr>
+          <w:b/>
+          <w:bCs/>
+          <w:sz w:val="4"/>
+          <w:szCs w:val="4"/>
+        </w:rPr>
+      </w:pPr>
+    </w:p>
+    <w:p>
+      <w:pPr>
+        <w:rPr>
+          <w:b/>
+          <w:bCs/>
+          <w:sz w:val="24"/>
+          <w:szCs w:val="24"/>
+        </w:rPr>
+      </w:pPr>
+      <w:r>
+        <w:rPr>
+          <w:b/>
+          <w:bCs/>
+          <w:sz w:val="24"/>
+          <w:szCs w:val="24"/>
+        </w:rPr>
+        <w:t xml:space="preserve">PROGRAMMING BASICS WITH </w:t>
+      </w:r>
+      <w:r>
+        <w:rPr>
+          <w:b/>
+          <w:bCs/>
+          <w:sz w:val="24"/>
+          <w:szCs w:val="24"/>
+        </w:rPr>
+        <w:t>PYTHON</w:t>
+      </w:r>
+    </w:p>
+    <w:p>
+      <w:pPr>
+        <w:pBdr>
+          <w:bottom w:val="single" w:sz="6" w:space="1" w:color="auto"/>
+        </w:pBdr>
+        <w:rPr>
+          <w:b/>
+          <w:bCs/>
+          <w:sz w:val="8"/>
+          <w:szCs w:val="8"/>
+        </w:rPr>
+      </w:pPr>
+    </w:p>
+    <w:p>
+      <w:pPr>
+        <w:rPr>
+          <w:b/>
+          <w:bCs/>
+          <w:sz w:val="6"/>
+          <w:szCs w:val="6"/>
+        </w:rPr>
+      </w:pPr>
+    </w:p>
+    <w:p>
       <w:r>
         <w:t xml:space="preserve">In your hands you hold something more than a </w:t>
       </w:r>
@@ -224,6 +478,9 @@
     </w:p>
     <w:p>
       <w:pPr>
+        <w:pBdr>
+          <w:bottom w:val="single" w:sz="6" w:space="1" w:color="auto"/>
+        </w:pBdr>
         <w:rPr>
           <w:b/>
           <w:bCs/>
@@ -252,13 +509,350 @@
     </w:p>
     <w:p>
       <w:pPr>
-        <w:rPr>
-          <w:b/>
-          <w:bCs/>
-        </w:rPr>
-      </w:pPr>
-    </w:p>
-    <w:p/>
+        <w:pBdr>
+          <w:bottom w:val="single" w:sz="6" w:space="1" w:color="auto"/>
+        </w:pBdr>
+        <w:rPr>
+          <w:sz w:val="4"/>
+          <w:szCs w:val="4"/>
+        </w:rPr>
+      </w:pPr>
+    </w:p>
+    <w:p>
+      <w:pPr>
+        <w:rPr>
+          <w:b/>
+          <w:bCs/>
+          <w:sz w:val="4"/>
+          <w:szCs w:val="4"/>
+        </w:rPr>
+      </w:pPr>
+    </w:p>
+    <w:p>
+      <w:pPr>
+        <w:rPr>
+          <w:b/>
+          <w:bCs/>
+        </w:rPr>
+      </w:pPr>
+      <w:r>
+        <w:rPr>
+          <w:b/>
+          <w:bCs/>
+        </w:rPr>
+        <w:t>AUTHORS TEAM</w:t>
+      </w:r>
+    </w:p>
+    <w:p>
+      <w:pPr>
+        <w:pBdr>
+          <w:bottom w:val="single" w:sz="6" w:space="1" w:color="auto"/>
+        </w:pBdr>
+        <w:spacing w:after="0"/>
+        <w:rPr>
+          <w:noProof/>
+        </w:rPr>
+      </w:pPr>
+      <w:r>
+        <w:rPr>
+          <w:noProof/>
+        </w:rPr>
+        <w:t>Boncho Vulkov</w:t>
+      </w:r>
+    </w:p>
+    <w:p>
+      <w:pPr>
+        <w:pBdr>
+          <w:bottom w:val="single" w:sz="6" w:space="1" w:color="auto"/>
+        </w:pBdr>
+        <w:spacing w:after="0"/>
+        <w:rPr>
+          <w:noProof/>
+        </w:rPr>
+      </w:pPr>
+      <w:r>
+        <w:rPr>
+          <w:noProof/>
+        </w:rPr>
+        <w:t>Hristo Minkov</w:t>
+      </w:r>
+    </w:p>
+    <w:p>
+      <w:pPr>
+        <w:pBdr>
+          <w:bottom w:val="single" w:sz="6" w:space="1" w:color="auto"/>
+        </w:pBdr>
+        <w:spacing w:after="0"/>
+        <w:rPr>
+          <w:noProof/>
+        </w:rPr>
+      </w:pPr>
+      <w:r>
+        <w:rPr>
+          <w:noProof/>
+        </w:rPr>
+        <w:t>Iliya Iliev</w:t>
+      </w:r>
+    </w:p>
+    <w:p>
+      <w:pPr>
+        <w:pBdr>
+          <w:bottom w:val="single" w:sz="6" w:space="1" w:color="auto"/>
+        </w:pBdr>
+        <w:spacing w:after="0"/>
+        <w:rPr>
+          <w:noProof/>
+        </w:rPr>
+      </w:pPr>
+      <w:r>
+        <w:rPr>
+          <w:noProof/>
+        </w:rPr>
+        <w:t>Yordan Darakchiev</w:t>
+      </w:r>
+    </w:p>
+    <w:p>
+      <w:pPr>
+        <w:pBdr>
+          <w:bottom w:val="single" w:sz="6" w:space="1" w:color="auto"/>
+        </w:pBdr>
+        <w:spacing w:after="0"/>
+        <w:rPr>
+          <w:noProof/>
+        </w:rPr>
+      </w:pPr>
+      <w:r>
+        <w:rPr>
+          <w:noProof/>
+        </w:rPr>
+        <w:t>Martin Tsarev</w:t>
+      </w:r>
+    </w:p>
+    <w:p>
+      <w:pPr>
+        <w:pBdr>
+          <w:bottom w:val="single" w:sz="6" w:space="1" w:color="auto"/>
+        </w:pBdr>
+        <w:spacing w:after="0"/>
+        <w:rPr>
+          <w:noProof/>
+        </w:rPr>
+      </w:pPr>
+      <w:r>
+        <w:rPr>
+          <w:noProof/>
+        </w:rPr>
+        <w:t>Miglen Evlogiev</w:t>
+      </w:r>
+    </w:p>
+    <w:p>
+      <w:pPr>
+        <w:pBdr>
+          <w:bottom w:val="single" w:sz="6" w:space="1" w:color="auto"/>
+        </w:pBdr>
+        <w:spacing w:after="0"/>
+        <w:rPr>
+          <w:noProof/>
+        </w:rPr>
+      </w:pPr>
+      <w:r>
+        <w:rPr>
+          <w:noProof/>
+        </w:rPr>
+        <w:t>Milena Angelova</w:t>
+      </w:r>
+    </w:p>
+    <w:p>
+      <w:pPr>
+        <w:pBdr>
+          <w:bottom w:val="single" w:sz="6" w:space="1" w:color="auto"/>
+        </w:pBdr>
+        <w:spacing w:after="0"/>
+        <w:rPr>
+          <w:noProof/>
+        </w:rPr>
+      </w:pPr>
+      <w:r>
+        <w:rPr>
+          <w:noProof/>
+        </w:rPr>
+        <w:t>Mirela Damyanova</w:t>
+      </w:r>
+    </w:p>
+    <w:p>
+      <w:pPr>
+        <w:pBdr>
+          <w:bottom w:val="single" w:sz="6" w:space="1" w:color="auto"/>
+        </w:pBdr>
+        <w:spacing w:after="0"/>
+        <w:rPr>
+          <w:noProof/>
+        </w:rPr>
+      </w:pPr>
+      <w:r>
+        <w:rPr>
+          <w:noProof/>
+        </w:rPr>
+        <w:t>Nikolay Kostov</w:t>
+      </w:r>
+    </w:p>
+    <w:p>
+      <w:pPr>
+        <w:pBdr>
+          <w:bottom w:val="single" w:sz="6" w:space="1" w:color="auto"/>
+        </w:pBdr>
+        <w:spacing w:after="0"/>
+        <w:rPr>
+          <w:noProof/>
+        </w:rPr>
+      </w:pPr>
+      <w:r>
+        <w:rPr>
+          <w:noProof/>
+        </w:rPr>
+        <w:lastRenderedPageBreak/>
+        <w:t>Petar Ivanov</w:t>
+      </w:r>
+    </w:p>
+    <w:p>
+      <w:pPr>
+        <w:pBdr>
+          <w:bottom w:val="single" w:sz="6" w:space="1" w:color="auto"/>
+        </w:pBdr>
+        <w:spacing w:after="0"/>
+        <w:rPr>
+          <w:noProof/>
+        </w:rPr>
+      </w:pPr>
+      <w:r>
+        <w:rPr>
+          <w:noProof/>
+        </w:rPr>
+        <w:t>Petya Gospodinova</w:t>
+      </w:r>
+    </w:p>
+    <w:p>
+      <w:pPr>
+        <w:pBdr>
+          <w:bottom w:val="single" w:sz="6" w:space="1" w:color="auto"/>
+        </w:pBdr>
+        <w:spacing w:after="0"/>
+        <w:rPr>
+          <w:noProof/>
+        </w:rPr>
+      </w:pPr>
+      <w:r>
+        <w:rPr>
+          <w:noProof/>
+        </w:rPr>
+        <w:t>Svetlin Nakov</w:t>
+      </w:r>
+    </w:p>
+    <w:p>
+      <w:pPr>
+        <w:pBdr>
+          <w:bottom w:val="single" w:sz="6" w:space="1" w:color="auto"/>
+        </w:pBdr>
+        <w:spacing w:after="0"/>
+        <w:rPr>
+          <w:noProof/>
+        </w:rPr>
+      </w:pPr>
+      <w:r>
+        <w:rPr>
+          <w:noProof/>
+        </w:rPr>
+        <w:t>Tanya Evtimova</w:t>
+      </w:r>
+    </w:p>
+    <w:p>
+      <w:pPr>
+        <w:pBdr>
+          <w:bottom w:val="single" w:sz="6" w:space="1" w:color="auto"/>
+        </w:pBdr>
+        <w:spacing w:after="0"/>
+        <w:rPr>
+          <w:noProof/>
+        </w:rPr>
+      </w:pPr>
+      <w:r>
+        <w:rPr>
+          <w:noProof/>
+        </w:rPr>
+        <w:t>Tanya Staneva</w:t>
+      </w:r>
+    </w:p>
+    <w:p>
+      <w:pPr>
+        <w:pBdr>
+          <w:bottom w:val="single" w:sz="6" w:space="1" w:color="auto"/>
+        </w:pBdr>
+        <w:spacing w:after="0"/>
+        <w:rPr>
+          <w:noProof/>
+        </w:rPr>
+      </w:pPr>
+      <w:r>
+        <w:rPr>
+          <w:noProof/>
+        </w:rPr>
+        <w:t>Teodor Kurtev</w:t>
+      </w:r>
+    </w:p>
+    <w:p>
+      <w:pPr>
+        <w:pBdr>
+          <w:bottom w:val="single" w:sz="6" w:space="1" w:color="auto"/>
+        </w:pBdr>
+        <w:spacing w:after="0"/>
+        <w:rPr>
+          <w:noProof/>
+        </w:rPr>
+      </w:pPr>
+      <w:r>
+        <w:rPr>
+          <w:noProof/>
+        </w:rPr>
+        <w:t>Ventsislav Petrov</w:t>
+      </w:r>
+    </w:p>
+    <w:p>
+      <w:pPr>
+        <w:pBdr>
+          <w:bottom w:val="single" w:sz="6" w:space="1" w:color="auto"/>
+        </w:pBdr>
+        <w:spacing w:after="0"/>
+        <w:rPr>
+          <w:noProof/>
+        </w:rPr>
+      </w:pPr>
+      <w:r>
+        <w:rPr>
+          <w:noProof/>
+        </w:rPr>
+        <w:t>Vladimir Damyanovski</w:t>
+      </w:r>
+    </w:p>
+    <w:p>
+      <w:pPr>
+        <w:pBdr>
+          <w:bottom w:val="single" w:sz="6" w:space="1" w:color="auto"/>
+        </w:pBdr>
+        <w:spacing w:after="0"/>
+        <w:rPr>
+          <w:sz w:val="14"/>
+          <w:szCs w:val="14"/>
+        </w:rPr>
+      </w:pPr>
+    </w:p>
+    <w:p>
+      <w:pPr>
+        <w:rPr>
+          <w:sz w:val="4"/>
+          <w:szCs w:val="4"/>
+        </w:rPr>
+      </w:pPr>
+    </w:p>
     <w:p>
       <w:r>
         <w:t>TODO:</w:t>
@@ -839,6 +1433,7 @@
   <w:style w:type="paragraph" w:default="1" w:styleId="Normal">
     <w:name w:val="Normal"/>
     <w:qFormat/>
+    <w:rsid w:val="003978CB"/>
   </w:style>
   <w:style w:type="character" w:default="1" w:styleId="DefaultParagraphFont">
     <w:name w:val="Default Paragraph Font"/>

</xml_diff>